<commit_message>
work through growth chamber section of the methods section
</commit_message>
<xml_diff>
--- a/working_drafts/NxCO2_ms_v0.1.docx
+++ b/working_drafts/NxCO2_ms_v0.1.docx
@@ -1026,7 +1026,11 @@
         <w:t>efficiencies at the leaf level, which maximizes resource allocation to whole plant growt</w:t>
       </w:r>
       <w:r>
-        <w:t>h. Importantly, the nutrient limitation and least-cost hypotheses predict similar leaf acclimation responses to CO</w:t>
+        <w:t xml:space="preserve">h. Importantly, the nutrient limitation and least-cost hypotheses predict similar leaf acclimation responses to </w:t>
+      </w:r>
+      <w:proofErr w:type="gramStart"/>
+      <w:r>
+        <w:t>CO</w:t>
       </w:r>
       <w:r>
         <w:rPr>
@@ -1035,7 +1039,11 @@
         <w:t>2</w:t>
       </w:r>
       <w:r>
-        <w:t>, but result in different outcomes at the whole plant level.</w:t>
+        <w:t>, but</w:t>
+      </w:r>
+      <w:proofErr w:type="gramEnd"/>
+      <w:r>
+        <w:t xml:space="preserve"> result in different outcomes at the whole plant level.</w:t>
       </w:r>
     </w:p>
     <w:p>
@@ -1361,25 +1369,39 @@
         <w:rPr>
           <w:bCs/>
         </w:rPr>
-        <w:t xml:space="preserve">L. (Merr) </w:t>
-      </w:r>
+        <w:t>L. (</w:t>
+      </w:r>
+      <w:proofErr w:type="spellStart"/>
       <w:r>
         <w:rPr>
           <w:bCs/>
         </w:rPr>
+        <w:t>Merr</w:t>
+      </w:r>
+      <w:proofErr w:type="spellEnd"/>
+      <w:r>
+        <w:rPr>
+          <w:bCs/>
+        </w:rPr>
+        <w:t xml:space="preserve">) </w:t>
+      </w:r>
+      <w:r>
+        <w:rPr>
+          <w:bCs/>
+        </w:rPr>
         <w:t xml:space="preserve">seeds were planted in 144 6-liter </w:t>
       </w:r>
       <w:r>
         <w:rPr>
           <w:bCs/>
         </w:rPr>
-        <w:t xml:space="preserve">surface sterilized </w:t>
+        <w:t>surface sterilized pots</w:t>
       </w:r>
       <w:r>
         <w:rPr>
           <w:bCs/>
         </w:rPr>
-        <w:t>pots (NS-600, Nursery Supplies, Orange, CA, USA) containing</w:t>
+        <w:t xml:space="preserve"> (NS-600, Nursery Supplies, Orange, CA, USA) containing</w:t>
       </w:r>
       <w:r>
         <w:rPr>
@@ -1391,7 +1413,23 @@
         <w:rPr>
           <w:bCs/>
         </w:rPr>
-        <w:t xml:space="preserve"> steam-sterilized 70:30 v:v mix of </w:t>
+        <w:t xml:space="preserve"> steam-sterilized 70:30 </w:t>
+      </w:r>
+      <w:proofErr w:type="spellStart"/>
+      <w:proofErr w:type="gramStart"/>
+      <w:r>
+        <w:rPr>
+          <w:bCs/>
+        </w:rPr>
+        <w:t>v:v</w:t>
+      </w:r>
+      <w:proofErr w:type="spellEnd"/>
+      <w:proofErr w:type="gramEnd"/>
+      <w:r>
+        <w:rPr>
+          <w:bCs/>
+        </w:rPr>
+        <w:t xml:space="preserve"> mix of </w:t>
       </w:r>
       <w:r>
         <w:rPr>
@@ -1549,44 +1587,82 @@
         <w:t xml:space="preserve"> were surface sterilized in 2% sodium hypochlorite for </w:t>
       </w:r>
       <w:r>
-        <w:t xml:space="preserve">3 minutes, followed by three separate 3-minute washes with ultrapure water (MilliQ 7000; </w:t>
-      </w:r>
+        <w:t>3 minutes, followed by three separate 3-minute washes with ultrapure water (</w:t>
+      </w:r>
+      <w:proofErr w:type="spellStart"/>
+      <w:r>
+        <w:t>MilliQ</w:t>
+      </w:r>
+      <w:proofErr w:type="spellEnd"/>
+      <w:r>
+        <w:t xml:space="preserve"> 7000; </w:t>
+      </w:r>
+      <w:proofErr w:type="spellStart"/>
       <w:r>
         <w:rPr>
           <w:color w:val="000000" w:themeColor="text1"/>
         </w:rPr>
-        <w:t>MilliporeSigma, Burlington, MA USA</w:t>
-      </w:r>
+        <w:t>MilliporeSigma</w:t>
+      </w:r>
+      <w:proofErr w:type="spellEnd"/>
       <w:r>
         <w:rPr>
           <w:color w:val="000000" w:themeColor="text1"/>
         </w:rPr>
+        <w:t>, Burlington, MA USA</w:t>
+      </w:r>
+      <w:r>
+        <w:rPr>
+          <w:color w:val="000000" w:themeColor="text1"/>
+        </w:rPr>
         <w:t>)</w:t>
       </w:r>
       <w:r>
-        <w:t>.</w:t>
+        <w:t xml:space="preserve">. </w:t>
+      </w:r>
+      <w:r>
+        <w:t xml:space="preserve">A subset of surface sterilized seeds </w:t>
+      </w:r>
+      <w:proofErr w:type="gramStart"/>
+      <w:r>
+        <w:t>were</w:t>
+      </w:r>
+      <w:proofErr w:type="gramEnd"/>
+      <w:r>
+        <w:t xml:space="preserve"> then</w:t>
       </w:r>
       <w:r>
         <w:t xml:space="preserve"> </w:t>
       </w:r>
       <w:r>
-        <w:t xml:space="preserve">A subset of surface sterilized seeds were </w:t>
-      </w:r>
-      <w:r>
-        <w:t>also</w:t>
-      </w:r>
-      <w:r>
-        <w:t xml:space="preserve"> inoculated with </w:t>
-      </w:r>
-      <w:r>
-        <w:rPr>
-          <w:i/>
-          <w:iCs/>
-        </w:rPr>
-        <w:t>Bradyrhizobium japonicum</w:t>
-      </w:r>
-      <w:r>
-        <w:t xml:space="preserve"> (Verdesian N-Dure™ Soybean,</w:t>
+        <w:t xml:space="preserve">inoculated with </w:t>
+      </w:r>
+      <w:proofErr w:type="spellStart"/>
+      <w:r>
+        <w:rPr>
+          <w:i/>
+          <w:iCs/>
+        </w:rPr>
+        <w:t>Bradyrhizobium</w:t>
+      </w:r>
+      <w:proofErr w:type="spellEnd"/>
+      <w:r>
+        <w:rPr>
+          <w:i/>
+          <w:iCs/>
+        </w:rPr>
+        <w:t xml:space="preserve"> japonicum</w:t>
+      </w:r>
+      <w:r>
+        <w:t xml:space="preserve"> (</w:t>
+      </w:r>
+      <w:proofErr w:type="spellStart"/>
+      <w:r>
+        <w:t>Verdesian</w:t>
+      </w:r>
+      <w:proofErr w:type="spellEnd"/>
+      <w:r>
+        <w:t xml:space="preserve"> N-Dure™ Soybean,</w:t>
       </w:r>
       <w:r>
         <w:t xml:space="preserve"> Cary, NC, USA)</w:t>
@@ -1634,7 +1710,19 @@
         <w:t>japonicum</w:t>
       </w:r>
       <w:r>
-        <w:t xml:space="preserve">, and the remaining 72 pots were planted with uninoculated seeds. Within each inoculation treatment, 36 pots were randomly placed in one of two atmospheric </w:t>
+        <w:t xml:space="preserve">, and the remaining 72 pots were planted with uninoculated seeds. </w:t>
+      </w:r>
+      <w:r>
+        <w:t xml:space="preserve">Thirty-six </w:t>
+      </w:r>
+      <w:r>
+        <w:t>pots</w:t>
+      </w:r>
+      <w:r>
+        <w:t xml:space="preserve"> within each inoculation treatment</w:t>
+      </w:r>
+      <w:r>
+        <w:t xml:space="preserve"> were randomly placed in one of two atmospheric </w:t>
       </w:r>
       <w:r>
         <w:t>CO</w:t>
@@ -1685,7 +1773,13 @@
         <w:t>)</w:t>
       </w:r>
       <w:r>
-        <w:t>. Finally, pots within each unique inoculation-by-</w:t>
+        <w:t xml:space="preserve">. </w:t>
+      </w:r>
+      <w:r>
+        <w:t>P</w:t>
+      </w:r>
+      <w:r>
+        <w:t>ots within each unique inoculation-by-</w:t>
       </w:r>
       <w:r>
         <w:t xml:space="preserve"> </w:t>
@@ -1700,16 +1794,7 @@
         <w:t>2</w:t>
       </w:r>
       <w:r>
-        <w:t xml:space="preserve"> treatment</w:t>
-      </w:r>
-      <w:r>
-        <w:t xml:space="preserve"> combination randomly received one of nine soil nitrogen fertilization treatments equivalent to </w:t>
-      </w:r>
-      <w:r>
-        <w:t>0, 35, 70, 105, 140, 210, 280, 350, or 630 ppm N</w:t>
-      </w:r>
-      <w:r>
-        <w:t xml:space="preserve">. Nitrogen fertilization treatments were created using a modified Hoagland solution </w:t>
+        <w:t xml:space="preserve"> treatment combination randomly received one of nine soil nitrogen fertilization treatments equivalent to 0, 35, 70, 105, 140, 210, 280, 350, or 630 ppm N. Nitrogen fertilization treatments were created using a modified Hoagland solution </w:t>
       </w:r>
       <w:r>
         <w:fldChar w:fldCharType="begin" w:fldLock="1"/>
@@ -1730,7 +1815,7 @@
         <w:fldChar w:fldCharType="end"/>
       </w:r>
       <w:r>
-        <w:t xml:space="preserve">, and were </w:t>
+        <w:t xml:space="preserve"> and were </w:t>
       </w:r>
       <w:r>
         <w:t>designed to keep concentrations of other macronutrients and micronutrients equivalent across treatments (</w:t>
@@ -1745,7 +1830,7 @@
         <w:t>)</w:t>
       </w:r>
       <w:r>
-        <w:t xml:space="preserve"> such that the only change across treatments was the nitrogen concentration. Fertilization treatments were applied twice per week in 150mL doses as topical agents to the soil surface</w:t>
+        <w:t>. Fertilization treatments were applied twice per week in 150mL doses as topical agents to the soil surface</w:t>
       </w:r>
       <w:r>
         <w:t xml:space="preserve"> throughout the duration of the experiment</w:t>
@@ -1753,9 +1838,6 @@
       <w:r>
         <w:t>.</w:t>
       </w:r>
-      <w:r>
-        <w:t xml:space="preserve"> All individuals were well watered to minimize water stress potential.</w:t>
-      </w:r>
     </w:p>
     <w:p>
       <w:pPr>
@@ -1775,8 +1857,21 @@
           <w:i/>
           <w:iCs/>
         </w:rPr>
-        <w:lastRenderedPageBreak/>
-        <w:t>Growth conditions</w:t>
+        <w:t>Growth</w:t>
+      </w:r>
+      <w:r>
+        <w:rPr>
+          <w:i/>
+          <w:iCs/>
+        </w:rPr>
+        <w:t xml:space="preserve"> chamber</w:t>
+      </w:r>
+      <w:r>
+        <w:rPr>
+          <w:i/>
+          <w:iCs/>
+        </w:rPr>
+        <w:t xml:space="preserve"> conditions</w:t>
       </w:r>
     </w:p>
     <w:p>
@@ -1785,13 +1880,44 @@
         <w:ind w:firstLine="720"/>
       </w:pPr>
       <w:r>
-        <w:t>This experiment was conducted using six Percival LED-41L2 growth chambers (Percival Scientific Inc., Perry, IA, USA)</w:t>
+        <w:lastRenderedPageBreak/>
+        <w:t>Upon experiment initiation, pots</w:t>
+      </w:r>
+      <w:r>
+        <w:t xml:space="preserve"> were randomly placed in one of six Percival LED-41L2 growth chambers (Percival Scientific Inc., Perry, IA, USA)</w:t>
+      </w:r>
+      <w:r>
+        <w:t xml:space="preserve">. The experiment was conducted over two iterations due to chamber space limitation. </w:t>
+      </w:r>
+      <w:r>
+        <w:t>The two iterations were conducted such that one iteration included all elevated CO</w:t>
+      </w:r>
+      <w:r>
+        <w:rPr>
+          <w:vertAlign w:val="subscript"/>
+        </w:rPr>
+        <w:t>2</w:t>
+      </w:r>
+      <w:r>
+        <w:t xml:space="preserve"> pots and the second iteration included all </w:t>
+      </w:r>
+      <w:r>
+        <w:t>ambient CO</w:t>
+      </w:r>
+      <w:r>
+        <w:rPr>
+          <w:vertAlign w:val="subscript"/>
+        </w:rPr>
+        <w:t>2</w:t>
+      </w:r>
+      <w:r>
+        <w:t xml:space="preserve"> pots.</w:t>
       </w:r>
       <w:r>
         <w:t xml:space="preserve"> </w:t>
       </w:r>
       <w:r>
-        <w:t>over two iterations due to chamber space limitation. The two iterations were conducted such that one iteration included all elevated CO</w:t>
+        <w:t>CO</w:t>
       </w:r>
       <w:r>
         <w:rPr>
@@ -1800,10 +1926,7 @@
         <w:t>2</w:t>
       </w:r>
       <w:r>
-        <w:t xml:space="preserve"> pots and the second iteration included all </w:t>
-      </w:r>
-      <w:r>
-        <w:t>ambient CO</w:t>
+        <w:t xml:space="preserve"> concentrations for the ambient CO</w:t>
       </w:r>
       <w:r>
         <w:rPr>
@@ -1812,43 +1935,64 @@
         <w:t>2</w:t>
       </w:r>
       <w:r>
-        <w:t xml:space="preserve"> pots. </w:t>
-      </w:r>
-      <w:r>
-        <w:t xml:space="preserve">Daytime growing conditions were simulated using a </w:t>
-      </w:r>
-      <w:r>
-        <w:t>16-hour photoperiod</w:t>
-      </w:r>
-      <w:r>
-        <w:t>,</w:t>
-      </w:r>
-      <w:r>
-        <w:t xml:space="preserve"> w</w:t>
-      </w:r>
-      <w:r>
-        <w:t>ith</w:t>
-      </w:r>
-      <w:r>
-        <w:t xml:space="preserve"> incoming</w:t>
-      </w:r>
-      <w:r>
-        <w:t xml:space="preserve"> light</w:t>
-      </w:r>
-      <w:r>
-        <w:t xml:space="preserve"> radiation set to</w:t>
-      </w:r>
-      <w:r>
-        <w:t xml:space="preserve"> a 1240</w:t>
+        <w:t xml:space="preserve"> treatment </w:t>
+      </w:r>
+      <w:r>
+        <w:t>averaged 439±5</w:t>
+      </w:r>
+      <w:r>
+        <w:t xml:space="preserve"> </w:t>
+      </w:r>
+      <w:r>
+        <w:rPr>
+          <w:lang w:val="el-GR"/>
+        </w:rPr>
+        <w:t>μ</w:t>
+      </w:r>
+      <w:r>
+        <w:t>mol mol</w:t>
+      </w:r>
+      <w:r>
+        <w:rPr>
+          <w:vertAlign w:val="superscript"/>
+        </w:rPr>
+        <w:t>-1</w:t>
+      </w:r>
+      <w:r>
+        <w:t xml:space="preserve"> CO</w:t>
+      </w:r>
+      <w:r>
+        <w:rPr>
+          <w:vertAlign w:val="subscript"/>
+        </w:rPr>
+        <w:t>2</w:t>
+      </w:r>
+      <w:r>
+        <w:t>, while the CO</w:t>
+      </w:r>
+      <w:r>
+        <w:rPr>
+          <w:vertAlign w:val="subscript"/>
+        </w:rPr>
+        <w:t>2</w:t>
+      </w:r>
+      <w:r>
+        <w:t xml:space="preserve"> concentrations for the elevated CO</w:t>
+      </w:r>
+      <w:r>
+        <w:rPr>
+          <w:vertAlign w:val="subscript"/>
+        </w:rPr>
+        <w:t>2</w:t>
+      </w:r>
+      <w:r>
+        <w:t xml:space="preserve"> treatment averaged 989</w:t>
       </w:r>
       <w:r>
         <w:t>±</w:t>
       </w:r>
       <w:r>
-        <w:t>32</w:t>
-      </w:r>
-      <w:r>
-        <w:t xml:space="preserve"> </w:t>
+        <w:t xml:space="preserve">4 </w:t>
       </w:r>
       <w:r>
         <w:rPr>
@@ -1857,214 +2001,16 @@
         <w:t>μ</w:t>
       </w:r>
       <w:r>
-        <w:t>mol m</w:t>
+        <w:t>mol mol</w:t>
       </w:r>
       <w:r>
         <w:rPr>
           <w:vertAlign w:val="superscript"/>
         </w:rPr>
-        <w:t>-2</w:t>
-      </w:r>
-      <w:r>
-        <w:t xml:space="preserve"> </w:t>
-      </w:r>
-      <w:r>
-        <w:t>s</w:t>
-      </w:r>
-      <w:r>
-        <w:rPr>
-          <w:vertAlign w:val="superscript"/>
-        </w:rPr>
         <w:t>-1</w:t>
       </w:r>
       <w:r>
-        <w:t xml:space="preserve"> daytime maximum</w:t>
-      </w:r>
-      <w:r>
-        <w:t xml:space="preserve">, </w:t>
-      </w:r>
-      <w:r>
-        <w:t>chamber</w:t>
-      </w:r>
-      <w:r>
-        <w:t xml:space="preserve"> temperature set to 25</w:t>
-      </w:r>
-      <w:r>
-        <w:sym w:font="Symbol" w:char="F0B0"/>
-      </w:r>
-      <w:r>
-        <w:t>C</w:t>
-      </w:r>
-      <w:r>
-        <w:t>, and relative humidity set to 50%</w:t>
-      </w:r>
-      <w:r>
-        <w:t xml:space="preserve">. </w:t>
-      </w:r>
-      <w:r>
-        <w:t xml:space="preserve">The remaining </w:t>
-      </w:r>
-      <w:r>
-        <w:t>8 hours simulated nighttime growing conditions, with incoming light radiation set to 0</w:t>
-      </w:r>
-      <w:r>
-        <w:t xml:space="preserve"> </w:t>
-      </w:r>
-      <w:r>
-        <w:rPr>
-          <w:lang w:val="el-GR"/>
-        </w:rPr>
-        <w:t>μ</w:t>
-      </w:r>
-      <w:r>
-        <w:t>mol m</w:t>
-      </w:r>
-      <w:r>
-        <w:rPr>
-          <w:vertAlign w:val="superscript"/>
-        </w:rPr>
-        <w:t>-2</w:t>
-      </w:r>
-      <w:r>
-        <w:t xml:space="preserve"> </w:t>
-      </w:r>
-      <w:r>
-        <w:t>s</w:t>
-      </w:r>
-      <w:r>
-        <w:rPr>
-          <w:vertAlign w:val="superscript"/>
-        </w:rPr>
-        <w:t>-1</w:t>
-      </w:r>
-      <w:r>
-        <w:t xml:space="preserve"> </w:t>
-      </w:r>
-      <w:r>
-        <w:t>and relative humidity set to 50%.</w:t>
-      </w:r>
-      <w:r>
-        <w:t xml:space="preserve"> </w:t>
-      </w:r>
-      <w:r>
-        <w:t>Chambers varied in their capacity to maintain nighttime temperatures, which were originally set to maintain 17</w:t>
-      </w:r>
-      <w:r>
-        <w:sym w:font="Symbol" w:char="F0B0"/>
-      </w:r>
-      <w:r>
-        <w:t xml:space="preserve">C, but instead averaged </w:t>
-      </w:r>
-      <w:r>
-        <w:rPr>
-          <w:highlight w:val="yellow"/>
-        </w:rPr>
-        <w:t xml:space="preserve">XX ± </w:t>
-      </w:r>
-      <w:r>
-        <w:rPr>
-          <w:highlight w:val="yellow"/>
-        </w:rPr>
-        <w:sym w:font="Symbol" w:char="F0B0"/>
-      </w:r>
-      <w:r>
-        <w:rPr>
-          <w:highlight w:val="yellow"/>
-        </w:rPr>
-        <w:t>C</w:t>
-      </w:r>
-      <w:r>
-        <w:t xml:space="preserve"> across chambers throughout the experiment. To account for climatic differences between chambers, we </w:t>
-      </w:r>
-      <w:r>
-        <w:t>moved pots between chambers daily throughout the entire experiment</w:t>
-      </w:r>
-      <w:r>
-        <w:t xml:space="preserve">. Transitions between daytime and nighttime chamber conditions were </w:t>
-      </w:r>
-      <w:r>
-        <w:t>by ramping temperature and incoming light radiation in 45-minute increments over a three-hour period</w:t>
-      </w:r>
-      <w:r>
-        <w:t xml:space="preserve"> (</w:t>
-      </w:r>
-      <w:r>
-        <w:rPr>
-          <w:highlight w:val="yellow"/>
-        </w:rPr>
-        <w:t>see Table S2</w:t>
-      </w:r>
-      <w:r>
-        <w:t>).</w:t>
-      </w:r>
-      <w:r>
-        <w:t xml:space="preserve"> Because of this, chambers averaged </w:t>
-      </w:r>
-      <w:r>
-        <w:t>1049</w:t>
-      </w:r>
-      <w:r>
-        <w:t>±</w:t>
-      </w:r>
-      <w:r>
-        <w:t>27</w:t>
-      </w:r>
-      <w:r>
-        <w:t xml:space="preserve"> </w:t>
-      </w:r>
-      <w:r>
-        <w:rPr>
-          <w:lang w:val="el-GR"/>
-        </w:rPr>
-        <w:t>μ</w:t>
-      </w:r>
-      <w:r>
-        <w:t>mol m</w:t>
-      </w:r>
-      <w:r>
-        <w:rPr>
-          <w:vertAlign w:val="superscript"/>
-        </w:rPr>
-        <w:t>-2</w:t>
-      </w:r>
-      <w:r>
-        <w:t xml:space="preserve"> </w:t>
-      </w:r>
-      <w:r>
-        <w:t>s</w:t>
-      </w:r>
-      <w:r>
-        <w:rPr>
-          <w:vertAlign w:val="superscript"/>
-        </w:rPr>
-        <w:t>-1</w:t>
-      </w:r>
-      <w:r>
-        <w:t xml:space="preserve"> and </w:t>
-      </w:r>
-      <w:r>
-        <w:t xml:space="preserve">XX ± </w:t>
-      </w:r>
-      <w:r>
-        <w:sym w:font="Symbol" w:char="F0B0"/>
-      </w:r>
-      <w:r>
-        <w:t>C</w:t>
-      </w:r>
-      <w:r>
-        <w:t xml:space="preserve"> during </w:t>
-      </w:r>
-      <w:r>
-        <w:t>the daytime</w:t>
-      </w:r>
-      <w:r>
-        <w:t xml:space="preserve">. </w:t>
-      </w:r>
-      <w:r>
-        <w:t xml:space="preserve">Across all machines, </w:t>
-      </w:r>
-      <w:r>
-        <w:t>CO</w:t>
+        <w:t xml:space="preserve"> CO</w:t>
       </w:r>
       <w:r>
         <w:rPr>
@@ -2073,178 +2019,364 @@
         <w:t>2</w:t>
       </w:r>
       <w:r>
-        <w:t xml:space="preserve"> concentrations for the ambient </w:t>
-      </w:r>
-      <w:r>
-        <w:t>CO</w:t>
-      </w:r>
-      <w:r>
-        <w:rPr>
-          <w:vertAlign w:val="subscript"/>
-        </w:rPr>
-        <w:t>2</w:t>
-      </w:r>
-      <w:r>
-        <w:t xml:space="preserve"> treatment </w:t>
-      </w:r>
-      <w:r>
-        <w:t>averaged</w:t>
-      </w:r>
-      <w:r>
-        <w:t xml:space="preserve"> </w:t>
-      </w:r>
-      <w:r>
-        <w:rPr>
-          <w:highlight w:val="yellow"/>
-        </w:rPr>
-        <w:t xml:space="preserve">XX ± </w:t>
-      </w:r>
-      <w:r>
-        <w:rPr>
-          <w:highlight w:val="yellow"/>
-          <w:lang w:val="el-GR"/>
-        </w:rPr>
-        <w:t>μ</w:t>
-      </w:r>
-      <w:r>
-        <w:rPr>
-          <w:highlight w:val="yellow"/>
-        </w:rPr>
-        <w:t>mol mol</w:t>
-      </w:r>
-      <w:r>
-        <w:rPr>
-          <w:highlight w:val="yellow"/>
-          <w:vertAlign w:val="superscript"/>
-        </w:rPr>
-        <w:t>-1</w:t>
-      </w:r>
-      <w:r>
-        <w:rPr>
-          <w:highlight w:val="yellow"/>
-        </w:rPr>
-        <w:t xml:space="preserve"> CO</w:t>
-      </w:r>
-      <w:r>
-        <w:rPr>
-          <w:highlight w:val="yellow"/>
-          <w:vertAlign w:val="subscript"/>
-        </w:rPr>
-        <w:t>2</w:t>
-      </w:r>
-      <w:r>
-        <w:t>, while the CO</w:t>
-      </w:r>
-      <w:r>
-        <w:rPr>
-          <w:vertAlign w:val="subscript"/>
-        </w:rPr>
-        <w:t>2</w:t>
-      </w:r>
-      <w:r>
-        <w:t xml:space="preserve"> concentrations for the elevated CO</w:t>
-      </w:r>
-      <w:r>
-        <w:rPr>
-          <w:vertAlign w:val="subscript"/>
-        </w:rPr>
-        <w:t>2</w:t>
-      </w:r>
-      <w:r>
-        <w:t xml:space="preserve"> treatment averaged </w:t>
-      </w:r>
-      <w:r>
-        <w:rPr>
-          <w:highlight w:val="yellow"/>
-        </w:rPr>
-        <w:t xml:space="preserve">XX ± </w:t>
-      </w:r>
-      <w:r>
-        <w:rPr>
-          <w:highlight w:val="yellow"/>
-          <w:lang w:val="el-GR"/>
-        </w:rPr>
-        <w:t>μ</w:t>
-      </w:r>
-      <w:r>
-        <w:rPr>
-          <w:highlight w:val="yellow"/>
-        </w:rPr>
-        <w:t>mol mol</w:t>
-      </w:r>
-      <w:r>
-        <w:rPr>
-          <w:highlight w:val="yellow"/>
-          <w:vertAlign w:val="superscript"/>
-        </w:rPr>
-        <w:t>-1</w:t>
-      </w:r>
-      <w:r>
-        <w:rPr>
-          <w:highlight w:val="yellow"/>
-        </w:rPr>
-        <w:t xml:space="preserve"> CO</w:t>
-      </w:r>
-      <w:r>
-        <w:rPr>
-          <w:highlight w:val="yellow"/>
-          <w:vertAlign w:val="subscript"/>
-        </w:rPr>
-        <w:t>2</w:t>
-      </w:r>
-      <w:r>
-        <w:t xml:space="preserve">. </w:t>
-      </w:r>
-      <w:r>
-        <w:t>All individuals grew under these treatment</w:t>
-      </w:r>
-      <w:r>
-        <w:t xml:space="preserve"> combinations</w:t>
-      </w:r>
-      <w:r>
-        <w:t xml:space="preserve"> and growing conditions</w:t>
-      </w:r>
-      <w:r>
-        <w:t xml:space="preserve"> for a s</w:t>
-      </w:r>
-      <w:r>
-        <w:t>even</w:t>
-      </w:r>
-      <w:r>
-        <w:t>-week growth period</w:t>
-      </w:r>
-      <w:r>
         <w:t>.</w:t>
-      </w:r>
-    </w:p>
-    <w:p>
-      <w:pPr>
-        <w:spacing w:line="480" w:lineRule="auto"/>
-      </w:pPr>
-    </w:p>
-    <w:p>
-      <w:pPr>
-        <w:spacing w:line="480" w:lineRule="auto"/>
-      </w:pPr>
-      <w:r>
-        <w:rPr>
-          <w:i/>
-          <w:iCs/>
-        </w:rPr>
-        <w:t>Leaf gas exchange</w:t>
-      </w:r>
-      <w:r>
-        <w:rPr>
-          <w:i/>
-          <w:iCs/>
-        </w:rPr>
-        <w:t xml:space="preserve"> measurements</w:t>
       </w:r>
     </w:p>
     <w:p>
       <w:pPr>
         <w:spacing w:line="480" w:lineRule="auto"/>
         <w:ind w:firstLine="720"/>
+      </w:pPr>
+      <w:r>
+        <w:t xml:space="preserve">Daytime growing conditions were simulated using a </w:t>
+      </w:r>
+      <w:r>
+        <w:t>16-hour photoperiod</w:t>
+      </w:r>
+      <w:r>
+        <w:t>, with incoming light radiation set to chamber maximum (</w:t>
+      </w:r>
+      <w:proofErr w:type="spellStart"/>
+      <w:r>
+        <w:t>mean</w:t>
+      </w:r>
+      <w:r>
+        <w:t>±</w:t>
+      </w:r>
+      <w:r>
+        <w:t>S</w:t>
+      </w:r>
+      <w:r>
+        <w:t>D</w:t>
+      </w:r>
+      <w:proofErr w:type="spellEnd"/>
+      <w:r>
+        <w:t xml:space="preserve">: </w:t>
+      </w:r>
+      <w:r>
+        <w:t>1240</w:t>
+      </w:r>
+      <w:r>
+        <w:t>±</w:t>
+      </w:r>
+      <w:r>
+        <w:t xml:space="preserve">32 </w:t>
+      </w:r>
+      <w:r>
+        <w:rPr>
+          <w:lang w:val="el-GR"/>
+        </w:rPr>
+        <w:t>μ</w:t>
+      </w:r>
+      <w:r>
+        <w:t>mol m</w:t>
+      </w:r>
+      <w:r>
+        <w:rPr>
+          <w:vertAlign w:val="superscript"/>
+        </w:rPr>
+        <w:t>-2</w:t>
+      </w:r>
+      <w:r>
+        <w:t xml:space="preserve"> </w:t>
+      </w:r>
+      <w:r>
+        <w:t>s</w:t>
+      </w:r>
+      <w:r>
+        <w:rPr>
+          <w:vertAlign w:val="superscript"/>
+        </w:rPr>
+        <w:t>-1</w:t>
+      </w:r>
+      <w:r>
+        <w:t xml:space="preserve"> across chambers</w:t>
+      </w:r>
+      <w:r>
+        <w:t xml:space="preserve">), air temperature set to </w:t>
+      </w:r>
+      <w:r>
+        <w:t>25</w:t>
+      </w:r>
+      <w:r>
+        <w:sym w:font="Symbol" w:char="F0B0"/>
+      </w:r>
+      <w:r>
+        <w:t>C, and relative humidity set constant to 50%. The remaining 8 hours simulated nighttime growing conditions, with incoming light radiation set to 0</w:t>
+      </w:r>
+      <w:r>
+        <w:t xml:space="preserve"> </w:t>
+      </w:r>
+      <w:r>
+        <w:rPr>
+          <w:lang w:val="el-GR"/>
+        </w:rPr>
+        <w:t>μ</w:t>
+      </w:r>
+      <w:r>
+        <w:t>mol m</w:t>
+      </w:r>
+      <w:r>
+        <w:rPr>
+          <w:vertAlign w:val="superscript"/>
+        </w:rPr>
+        <w:t>-2</w:t>
+      </w:r>
+      <w:r>
+        <w:t xml:space="preserve"> </w:t>
+      </w:r>
+      <w:r>
+        <w:t>s</w:t>
+      </w:r>
+      <w:r>
+        <w:rPr>
+          <w:vertAlign w:val="superscript"/>
+        </w:rPr>
+        <w:t>-1</w:t>
+      </w:r>
+      <w:r>
+        <w:t>, chamber temperature set to 17</w:t>
+      </w:r>
+      <w:r>
+        <w:sym w:font="Symbol" w:char="F0B0"/>
+      </w:r>
+      <w:r>
+        <w:t>C, and relative humidity set to 50%</w:t>
+      </w:r>
+      <w:r>
+        <w:t xml:space="preserve">. </w:t>
+      </w:r>
+      <w:r>
+        <w:t xml:space="preserve">Transitions between daytime and nighttime growing conditions were simulated by ramping incoming light radiation in 45-minute increments and temperature in 90-minute increments over a </w:t>
+      </w:r>
+      <w:r>
+        <w:t>3-</w:t>
+      </w:r>
+      <w:r>
+        <w:t>hour period (</w:t>
+      </w:r>
+      <w:r>
+        <w:rPr>
+          <w:highlight w:val="yellow"/>
+        </w:rPr>
+        <w:t>Table S2</w:t>
+      </w:r>
+      <w:r>
+        <w:t>).</w:t>
+      </w:r>
+    </w:p>
+    <w:p>
+      <w:pPr>
+        <w:spacing w:line="480" w:lineRule="auto"/>
+        <w:ind w:firstLine="720"/>
+      </w:pPr>
+      <w:r>
+        <w:t xml:space="preserve">Including the two 3-hour ramping periods, </w:t>
+      </w:r>
+      <w:r>
+        <w:t xml:space="preserve">pots grew </w:t>
+      </w:r>
+      <w:r>
+        <w:t xml:space="preserve">under </w:t>
+      </w:r>
+      <w:r>
+        <w:t>average (</w:t>
+      </w:r>
+      <w:r>
+        <w:t>±</w:t>
+      </w:r>
+      <w:r>
+        <w:t xml:space="preserve"> SD) </w:t>
+      </w:r>
+      <w:r>
+        <w:t xml:space="preserve">daytime light intensity of </w:t>
+      </w:r>
+      <w:r>
+        <w:t>1049±</w:t>
+      </w:r>
+      <w:r>
+        <w:t>27</w:t>
+      </w:r>
+      <w:r>
+        <w:t xml:space="preserve"> </w:t>
+      </w:r>
+      <w:r>
+        <w:rPr>
+          <w:lang w:val="el-GR"/>
+        </w:rPr>
+        <w:t>μ</w:t>
+      </w:r>
+      <w:r>
+        <w:t>mol m</w:t>
+      </w:r>
+      <w:r>
+        <w:rPr>
+          <w:vertAlign w:val="superscript"/>
+        </w:rPr>
+        <w:t>-2</w:t>
+      </w:r>
+      <w:r>
+        <w:t xml:space="preserve"> </w:t>
+      </w:r>
+      <w:r>
+        <w:t>s</w:t>
+      </w:r>
+      <w:r>
+        <w:rPr>
+          <w:vertAlign w:val="superscript"/>
+        </w:rPr>
+        <w:t>-1</w:t>
+      </w:r>
+      <w:r>
+        <w:t xml:space="preserve">. In the elevated </w:t>
+      </w:r>
+      <w:r>
+        <w:t>CO</w:t>
+      </w:r>
+      <w:r>
+        <w:rPr>
+          <w:vertAlign w:val="subscript"/>
+        </w:rPr>
+        <w:t>2</w:t>
+      </w:r>
+      <w:r>
+        <w:t xml:space="preserve"> </w:t>
+      </w:r>
+      <w:r>
+        <w:t>iteration, pots grew under 24.0</w:t>
+      </w:r>
+      <w:r>
+        <w:t>±</w:t>
+      </w:r>
+      <w:r>
+        <w:t>0.2</w:t>
+      </w:r>
+      <w:r>
+        <w:sym w:font="Symbol" w:char="F0B0"/>
+      </w:r>
+      <w:r>
+        <w:t>C</w:t>
+      </w:r>
+      <w:r>
+        <w:t xml:space="preserve"> during the day, 16.4</w:t>
+      </w:r>
+      <w:r>
+        <w:t>±</w:t>
+      </w:r>
+      <w:r>
+        <w:t>0.8</w:t>
+      </w:r>
+      <w:r>
+        <w:sym w:font="Symbol" w:char="F0B0"/>
+      </w:r>
+      <w:r>
+        <w:t>C</w:t>
+      </w:r>
+      <w:r>
+        <w:t xml:space="preserve"> during the night, and 51.6</w:t>
+      </w:r>
+      <w:r>
+        <w:t>±</w:t>
+      </w:r>
+      <w:r>
+        <w:t>0.426% relative humidity. In the ambient</w:t>
+      </w:r>
+      <w:r>
+        <w:t xml:space="preserve"> </w:t>
+      </w:r>
+      <w:r>
+        <w:t>CO</w:t>
+      </w:r>
+      <w:r>
+        <w:rPr>
+          <w:vertAlign w:val="subscript"/>
+        </w:rPr>
+        <w:t>2</w:t>
+      </w:r>
+      <w:r>
+        <w:t xml:space="preserve"> iteration</w:t>
+      </w:r>
+      <w:r>
+        <w:t xml:space="preserve">, pots grew </w:t>
+      </w:r>
+      <w:r>
+        <w:t xml:space="preserve">under </w:t>
+      </w:r>
+      <w:r>
+        <w:t>23.9</w:t>
+      </w:r>
+      <w:r>
+        <w:t>±0.2</w:t>
+      </w:r>
+      <w:r>
+        <w:sym w:font="Symbol" w:char="F0B0"/>
+      </w:r>
+      <w:r>
+        <w:t>C during the day, 16.</w:t>
+      </w:r>
+      <w:r>
+        <w:t>0</w:t>
+      </w:r>
+      <w:r>
+        <w:t>±</w:t>
+      </w:r>
+      <w:r>
+        <w:t>1.4</w:t>
+      </w:r>
+      <w:r>
+        <w:sym w:font="Symbol" w:char="F0B0"/>
+      </w:r>
+      <w:r>
+        <w:t>C during the night, and 5</w:t>
+      </w:r>
+      <w:r>
+        <w:t>0.3</w:t>
+      </w:r>
+      <w:r>
+        <w:t>±0.</w:t>
+      </w:r>
+      <w:r>
+        <w:t>2</w:t>
+      </w:r>
+      <w:r>
+        <w:t>% relative humidity</w:t>
+      </w:r>
+      <w:r>
+        <w:t>. We attempted to account for any climatic differences across the six chambers by shuffling the same group of pots throughout the growth chambers. This was done by iteratively moving pots on the top rack of a chamber to the bottom rack and pot</w:t>
+      </w:r>
+      <w:r>
+        <w:t>s on the bottom rack of a chamber to the top rack of the adjacent chamber. We moved pots within and across chambers every day throughout the course of each experiment iteration.</w:t>
+      </w:r>
+    </w:p>
+    <w:p>
+      <w:pPr>
+        <w:spacing w:line="480" w:lineRule="auto"/>
+      </w:pPr>
+    </w:p>
+    <w:p>
+      <w:pPr>
+        <w:spacing w:line="480" w:lineRule="auto"/>
+      </w:pPr>
+      <w:r>
+        <w:rPr>
+          <w:i/>
+          <w:iCs/>
+        </w:rPr>
+        <w:lastRenderedPageBreak/>
+        <w:t>Leaf gas exchange</w:t>
+      </w:r>
+      <w:r>
+        <w:rPr>
+          <w:i/>
+          <w:iCs/>
+        </w:rPr>
+        <w:t xml:space="preserve"> measurements</w:t>
+      </w:r>
+    </w:p>
+    <w:p>
+      <w:pPr>
+        <w:spacing w:line="480" w:lineRule="auto"/>
+        <w:ind w:firstLine="720"/>
         <w:rPr>
           <w:color w:val="000000"/>
         </w:rPr>
@@ -2268,12 +2400,9 @@
         <w:t>for</w:t>
       </w:r>
       <w:r>
-        <w:t xml:space="preserve"> all experimental pots on the seventh week of development. Specifically, we measured net </w:t>
-      </w:r>
-      <w:r>
-        <w:lastRenderedPageBreak/>
-        <w:t>photosynthesis (</w:t>
-      </w:r>
+        <w:t xml:space="preserve"> all experimental pots on the seventh week of development. Specifically, we measured net photosynthesis (</w:t>
+      </w:r>
+      <w:proofErr w:type="spellStart"/>
       <w:r>
         <w:rPr>
           <w:i/>
@@ -2287,6 +2416,7 @@
         </w:rPr>
         <w:t>net</w:t>
       </w:r>
+      <w:proofErr w:type="spellEnd"/>
       <w:r>
         <w:t xml:space="preserve">; </w:t>
       </w:r>
@@ -2317,6 +2447,7 @@
       <w:r>
         <w:t>), stomatal conductance (</w:t>
       </w:r>
+      <w:proofErr w:type="spellStart"/>
       <w:r>
         <w:rPr>
           <w:i/>
@@ -2330,6 +2461,7 @@
         </w:rPr>
         <w:t>s</w:t>
       </w:r>
+      <w:proofErr w:type="spellEnd"/>
       <w:r>
         <w:t>; mol m</w:t>
       </w:r>
@@ -2401,8 +2533,17 @@
         <w:t>2</w:t>
       </w:r>
       <w:r>
-        <w:t xml:space="preserve"> concentrations (i.e. an </w:t>
-      </w:r>
+        <w:t xml:space="preserve"> concentrations (</w:t>
+      </w:r>
+      <w:proofErr w:type="gramStart"/>
+      <w:r>
+        <w:t>i.e.</w:t>
+      </w:r>
+      <w:proofErr w:type="gramEnd"/>
+      <w:r>
+        <w:t xml:space="preserve"> an </w:t>
+      </w:r>
+      <w:proofErr w:type="spellStart"/>
       <w:r>
         <w:rPr>
           <w:i/>
@@ -2416,6 +2557,7 @@
         </w:rPr>
         <w:t>net</w:t>
       </w:r>
+      <w:proofErr w:type="spellEnd"/>
       <w:r>
         <w:t>/</w:t>
       </w:r>
@@ -2504,6 +2646,7 @@
       <w:r>
         <w:t xml:space="preserve">. </w:t>
       </w:r>
+      <w:proofErr w:type="spellStart"/>
       <w:r>
         <w:rPr>
           <w:i/>
@@ -2517,6 +2660,7 @@
         </w:rPr>
         <w:t>net</w:t>
       </w:r>
+      <w:proofErr w:type="spellEnd"/>
       <w:r>
         <w:t>/</w:t>
       </w:r>
@@ -2545,6 +2689,7 @@
       <w:r>
         <w:t xml:space="preserve"> using the split method, which measured </w:t>
       </w:r>
+      <w:proofErr w:type="spellStart"/>
       <w:r>
         <w:rPr>
           <w:i/>
@@ -2560,6 +2705,7 @@
         </w:rPr>
         <w:t>net</w:t>
       </w:r>
+      <w:proofErr w:type="spellEnd"/>
       <w:r>
         <w:rPr>
           <w:color w:val="000000"/>
@@ -2572,7 +2718,16 @@
           <w:iCs/>
           <w:color w:val="000000"/>
         </w:rPr>
-        <w:t xml:space="preserve"> g</w:t>
+        <w:t xml:space="preserve"> </w:t>
+      </w:r>
+      <w:proofErr w:type="spellStart"/>
+      <w:r>
+        <w:rPr>
+          <w:i/>
+          <w:iCs/>
+          <w:color w:val="000000"/>
+        </w:rPr>
+        <w:t>g</w:t>
       </w:r>
       <w:r>
         <w:rPr>
@@ -2581,6 +2736,7 @@
         </w:rPr>
         <w:t>s</w:t>
       </w:r>
+      <w:proofErr w:type="spellEnd"/>
       <w:r>
         <w:rPr>
           <w:color w:val="000000"/>
@@ -2919,6 +3075,7 @@
         </w:rPr>
         <w:t xml:space="preserve">All </w:t>
       </w:r>
+      <w:proofErr w:type="spellStart"/>
       <w:r>
         <w:rPr>
           <w:i/>
@@ -2932,6 +3089,7 @@
         </w:rPr>
         <w:t>net</w:t>
       </w:r>
+      <w:proofErr w:type="spellEnd"/>
       <w:r>
         <w:t>/</w:t>
       </w:r>
@@ -3033,6 +3191,7 @@
         <w:tab/>
         <w:t xml:space="preserve">After </w:t>
       </w:r>
+      <w:proofErr w:type="spellStart"/>
       <w:r>
         <w:rPr>
           <w:i/>
@@ -3046,6 +3205,7 @@
         </w:rPr>
         <w:t>net</w:t>
       </w:r>
+      <w:proofErr w:type="spellEnd"/>
       <w:r>
         <w:t>/</w:t>
       </w:r>
@@ -3146,6 +3306,7 @@
       <w:r>
         <w:t xml:space="preserve">were then collected on the same focal leaf used to generate </w:t>
       </w:r>
+      <w:proofErr w:type="spellStart"/>
       <w:r>
         <w:rPr>
           <w:i/>
@@ -3159,6 +3320,7 @@
         </w:rPr>
         <w:t>net</w:t>
       </w:r>
+      <w:proofErr w:type="spellEnd"/>
       <w:r>
         <w:t>/</w:t>
       </w:r>
@@ -3176,10 +3338,7 @@
         <w:t>i</w:t>
       </w:r>
       <w:r>
-        <w:t xml:space="preserve"> curves</w:t>
-      </w:r>
-      <w:r>
-        <w:t xml:space="preserve">. Measurements were collected on a 5-second log interval for 60 seconds after stabilizing in a LI-6800 cuvette where flow rate was stabilized </w:t>
+        <w:t xml:space="preserve"> curves. Measurements were collected on a 5-second log interval for 60 seconds after stabilizing in a LI-6800 cuvette where flow rate was stabilized </w:t>
       </w:r>
       <w:r>
         <w:rPr>
@@ -3211,19 +3370,7 @@
         <w:rPr>
           <w:color w:val="000000"/>
         </w:rPr>
-        <w:t xml:space="preserve"> </w:t>
-      </w:r>
-      <w:r>
-        <w:rPr>
-          <w:color w:val="000000"/>
-        </w:rPr>
-        <w:t>was set</w:t>
-      </w:r>
-      <w:r>
-        <w:rPr>
-          <w:color w:val="000000"/>
-        </w:rPr>
-        <w:t xml:space="preserve"> to 420 </w:t>
+        <w:t xml:space="preserve"> was set to 420 </w:t>
       </w:r>
       <w:r>
         <w:rPr>
@@ -3255,43 +3402,13 @@
         <w:rPr>
           <w:color w:val="000000"/>
         </w:rPr>
-        <w:t xml:space="preserve">, vapor pressure deficit </w:t>
-      </w:r>
-      <w:r>
-        <w:rPr>
-          <w:color w:val="000000"/>
-        </w:rPr>
-        <w:t xml:space="preserve">was </w:t>
-      </w:r>
-      <w:r>
-        <w:rPr>
-          <w:color w:val="000000"/>
-        </w:rPr>
-        <w:t xml:space="preserve">set to 1.5 kPa, leaf temperature </w:t>
-      </w:r>
-      <w:r>
-        <w:rPr>
-          <w:color w:val="000000"/>
-        </w:rPr>
-        <w:t xml:space="preserve">was </w:t>
-      </w:r>
-      <w:r>
-        <w:rPr>
-          <w:color w:val="000000"/>
-        </w:rPr>
-        <w:t>set to 25</w:t>
+        <w:t>, vapor pressure deficit was set to 1.5 kPa, leaf temperature was set to 25</w:t>
       </w:r>
       <w:r>
         <w:sym w:font="Symbol" w:char="F0B0"/>
       </w:r>
       <w:r>
-        <w:t xml:space="preserve">C, and incoming light radiation </w:t>
-      </w:r>
-      <w:r>
-        <w:t xml:space="preserve">was </w:t>
-      </w:r>
-      <w:r>
-        <w:t xml:space="preserve">set to 0 </w:t>
+        <w:t xml:space="preserve">C, and incoming light radiation was set to 0 </w:t>
       </w:r>
       <w:r>
         <w:rPr>
@@ -3318,10 +3435,7 @@
         <w:t>-1</w:t>
       </w:r>
       <w:r>
-        <w:t>.</w:t>
-      </w:r>
-      <w:r>
-        <w:t xml:space="preserve"> A single dark respiration value was determined for each focal leaf by calculating the absolute assimilation average across the logging interval.</w:t>
+        <w:t>. A single dark respiration value was determined for each focal leaf by calculating the absolute assimilation average across the logging interval.</w:t>
       </w:r>
     </w:p>
     <w:p>
@@ -3353,12 +3467,12 @@
         </w:rPr>
       </w:pPr>
       <w:r>
-        <w:lastRenderedPageBreak/>
         <w:t xml:space="preserve">At the end of the seventh </w:t>
       </w:r>
       <w:r>
         <w:t xml:space="preserve">week of the experiment, leaf trait measurements were collected on the same focal leaf used to generate </w:t>
       </w:r>
+      <w:proofErr w:type="spellStart"/>
       <w:r>
         <w:rPr>
           <w:i/>
@@ -3372,6 +3486,7 @@
         </w:rPr>
         <w:t>net</w:t>
       </w:r>
+      <w:proofErr w:type="spellEnd"/>
       <w:r>
         <w:t>/</w:t>
       </w:r>
@@ -3407,7 +3522,21 @@
         <w:rPr>
           <w:color w:val="000000"/>
         </w:rPr>
-        <w:t xml:space="preserve">canner to determine wet leaf area using the 'LeafArea' R package </w:t>
+        <w:t>canner to determine wet leaf area using the '</w:t>
+      </w:r>
+      <w:proofErr w:type="spellStart"/>
+      <w:r>
+        <w:rPr>
+          <w:color w:val="000000"/>
+        </w:rPr>
+        <w:t>LeafArea</w:t>
+      </w:r>
+      <w:proofErr w:type="spellEnd"/>
+      <w:r>
+        <w:rPr>
+          <w:color w:val="000000"/>
+        </w:rPr>
+        <w:t xml:space="preserve">' R package </w:t>
       </w:r>
       <w:r>
         <w:rPr>
@@ -3520,6 +3649,7 @@
         </w:rPr>
         <w:t xml:space="preserve"> (</w:t>
       </w:r>
+      <w:proofErr w:type="spellStart"/>
       <w:r>
         <w:rPr>
           <w:i/>
@@ -3535,12 +3665,14 @@
         </w:rPr>
         <w:t>area</w:t>
       </w:r>
+      <w:proofErr w:type="spellEnd"/>
       <w:r>
         <w:rPr>
           <w:color w:val="000000"/>
         </w:rPr>
         <w:t xml:space="preserve">; g </w:t>
       </w:r>
+      <w:proofErr w:type="gramStart"/>
       <w:r>
         <w:rPr>
           <w:color w:val="000000"/>
@@ -3560,6 +3692,7 @@
         </w:rPr>
         <w:t>-2</w:t>
       </w:r>
+      <w:proofErr w:type="gramEnd"/>
       <w:r>
         <w:rPr>
           <w:color w:val="000000"/>
@@ -3593,6 +3726,7 @@
       <w:r>
         <w:t xml:space="preserve"> (</w:t>
       </w:r>
+      <w:proofErr w:type="spellStart"/>
       <w:r>
         <w:rPr>
           <w:i/>
@@ -3606,6 +3740,7 @@
         </w:rPr>
         <w:t>mass</w:t>
       </w:r>
+      <w:proofErr w:type="spellEnd"/>
       <w:r>
         <w:t xml:space="preserve">; </w:t>
       </w:r>
@@ -3631,7 +3766,21 @@
         <w:rPr>
           <w:color w:val="000000"/>
         </w:rPr>
-        <w:t xml:space="preserve">through elemental combustion analysis (Costech-4010, Costech, Inc., Valencia, CA, USA), and sent samples to the University of California-Davis Stable Isotope Facility to determine leaf </w:t>
+        <w:t xml:space="preserve">through elemental combustion analysis (Costech-4010, </w:t>
+      </w:r>
+      <w:proofErr w:type="spellStart"/>
+      <w:r>
+        <w:rPr>
+          <w:color w:val="000000"/>
+        </w:rPr>
+        <w:t>Costech</w:t>
+      </w:r>
+      <w:proofErr w:type="spellEnd"/>
+      <w:r>
+        <w:rPr>
+          <w:color w:val="000000"/>
+        </w:rPr>
+        <w:t xml:space="preserve">, Inc., Valencia, CA, USA), and sent samples to the University of California-Davis Stable Isotope Facility to determine leaf </w:t>
       </w:r>
       <w:r>
         <w:rPr>
@@ -3703,6 +3852,7 @@
         </w:rPr>
         <w:t xml:space="preserve"> per unit leaf area (</w:t>
       </w:r>
+      <w:proofErr w:type="spellStart"/>
       <w:r>
         <w:rPr>
           <w:i/>
@@ -3718,11 +3868,19 @@
         </w:rPr>
         <w:t>area</w:t>
       </w:r>
-      <w:r>
-        <w:rPr>
-          <w:color w:val="000000"/>
-        </w:rPr>
-        <w:t>; g</w:t>
+      <w:proofErr w:type="spellEnd"/>
+      <w:r>
+        <w:rPr>
+          <w:color w:val="000000"/>
+        </w:rPr>
+        <w:t xml:space="preserve">; </w:t>
+      </w:r>
+      <w:proofErr w:type="spellStart"/>
+      <w:r>
+        <w:rPr>
+          <w:color w:val="000000"/>
+        </w:rPr>
+        <w:t>g</w:t>
       </w:r>
       <w:r>
         <w:rPr>
@@ -3730,6 +3888,7 @@
         </w:rPr>
         <w:t>N</w:t>
       </w:r>
+      <w:proofErr w:type="spellEnd"/>
       <w:r>
         <w:rPr>
           <w:color w:val="000000"/>
@@ -3774,6 +3933,7 @@
         </w:rPr>
         <w:t xml:space="preserve"> </w:t>
       </w:r>
+      <w:proofErr w:type="spellStart"/>
       <w:r>
         <w:rPr>
           <w:i/>
@@ -3787,6 +3947,7 @@
         </w:rPr>
         <w:t>mass</w:t>
       </w:r>
+      <w:proofErr w:type="spellEnd"/>
       <w:r>
         <w:rPr>
           <w:color w:val="000000"/>
@@ -3805,6 +3966,7 @@
         </w:rPr>
         <w:t xml:space="preserve"> </w:t>
       </w:r>
+      <w:proofErr w:type="spellStart"/>
       <w:r>
         <w:rPr>
           <w:i/>
@@ -3820,6 +3982,7 @@
         </w:rPr>
         <w:t>area</w:t>
       </w:r>
+      <w:proofErr w:type="spellEnd"/>
       <w:r>
         <w:rPr>
           <w:color w:val="000000"/>
@@ -4159,6 +4322,8 @@
         </w:rPr>
         <w:t xml:space="preserve"> provides a more integrative estimate of the </w:t>
       </w:r>
+      <w:proofErr w:type="spellStart"/>
+      <w:proofErr w:type="gramStart"/>
       <w:r>
         <w:rPr>
           <w:i/>
@@ -4193,6 +4358,8 @@
         </w:rPr>
         <w:t>a</w:t>
       </w:r>
+      <w:proofErr w:type="spellEnd"/>
+      <w:proofErr w:type="gramEnd"/>
       <w:r>
         <w:rPr>
           <w:color w:val="000000"/>
@@ -4803,6 +4970,7 @@
         <w:rPr>
           <w:color w:val="000000"/>
         </w:rPr>
+        <w:lastRenderedPageBreak/>
         <w:t xml:space="preserve">where </w:t>
       </w:r>
       <w:r>
@@ -5083,6 +5251,7 @@
         </w:rPr>
         <w:t xml:space="preserve"> </w:t>
       </w:r>
+      <w:proofErr w:type="spellStart"/>
       <w:r>
         <w:rPr>
           <w:i/>
@@ -5098,6 +5267,7 @@
         </w:rPr>
         <w:t>net</w:t>
       </w:r>
+      <w:proofErr w:type="spellEnd"/>
       <w:r>
         <w:rPr>
           <w:color w:val="000000"/>
@@ -5143,12 +5313,14 @@
         </w:rPr>
         <w:t>‘</w:t>
       </w:r>
+      <w:proofErr w:type="spellStart"/>
       <w:r>
         <w:rPr>
           <w:color w:val="000000"/>
         </w:rPr>
         <w:t>fitaci</w:t>
       </w:r>
+      <w:proofErr w:type="spellEnd"/>
       <w:r>
         <w:rPr>
           <w:color w:val="000000"/>
@@ -5167,12 +5339,14 @@
         </w:rPr>
         <w:t>‘</w:t>
       </w:r>
+      <w:proofErr w:type="spellStart"/>
       <w:r>
         <w:rPr>
           <w:color w:val="000000"/>
         </w:rPr>
         <w:t>plantecophys</w:t>
       </w:r>
+      <w:proofErr w:type="spellEnd"/>
       <w:r>
         <w:rPr>
           <w:color w:val="000000"/>
@@ -5825,13 +5999,7 @@
       </w:r>
       <w:r>
         <w:tab/>
-        <w:t xml:space="preserve">(Eqn. </w:t>
-      </w:r>
-      <w:r>
-        <w:t>3</w:t>
-      </w:r>
-      <w:r>
-        <w:t>a)</w:t>
+        <w:t>(Eqn. 3a)</w:t>
       </w:r>
     </w:p>
     <w:p>
@@ -6016,13 +6184,7 @@
       </w:r>
       <w:r>
         <w:tab/>
-        <w:t xml:space="preserve">(Eqn. </w:t>
-      </w:r>
-      <w:r>
-        <w:t>3</w:t>
-      </w:r>
-      <w:r>
-        <w:t>b)</w:t>
+        <w:t>(Eqn. 3b)</w:t>
       </w:r>
     </w:p>
     <w:p>
@@ -6248,19 +6410,7 @@
           <w:iCs/>
         </w:rPr>
         <w:tab/>
-        <w:t xml:space="preserve">(Eqn. </w:t>
-      </w:r>
-      <w:r>
-        <w:rPr>
-          <w:iCs/>
-        </w:rPr>
-        <w:t>3</w:t>
-      </w:r>
-      <w:r>
-        <w:rPr>
-          <w:iCs/>
-        </w:rPr>
-        <w:t>c)</w:t>
+        <w:t>(Eqn. 3c)</w:t>
       </w:r>
     </w:p>
     <w:p>
@@ -6319,6 +6469,7 @@
         <w:spacing w:line="480" w:lineRule="auto"/>
       </w:pPr>
       <w:r>
+        <w:lastRenderedPageBreak/>
         <w:tab/>
       </w:r>
       <w:r>
@@ -6367,19 +6518,13 @@
         <w:t>d</w:t>
       </w:r>
       <w:r>
-        <w:t xml:space="preserve"> were estimated using measurements that were collected at a common leaf temperature (</w:t>
-      </w:r>
-      <w:r>
-        <w:t>25</w:t>
+        <w:t xml:space="preserve"> were estimated using measurements that were collected at a common leaf temperature (25</w:t>
       </w:r>
       <w:r>
         <w:sym w:font="Symbol" w:char="F0B0"/>
       </w:r>
       <w:r>
-        <w:t>C</w:t>
-      </w:r>
-      <w:r>
-        <w:t xml:space="preserve">). Therefore, there was no need to temperature standardize rate estimates. For clarity, we reference rate estimates from this point forward as </w:t>
+        <w:t xml:space="preserve">C). Therefore, there was no need to temperature standardize rate estimates. For clarity, we reference rate estimates from this point forward as </w:t>
       </w:r>
       <w:r>
         <w:rPr>
@@ -6392,13 +6537,7 @@
         <w:rPr>
           <w:vertAlign w:val="subscript"/>
         </w:rPr>
-        <w:t>cmax</w:t>
-      </w:r>
-      <w:r>
-        <w:rPr>
-          <w:vertAlign w:val="subscript"/>
-        </w:rPr>
-        <w:t>25</w:t>
+        <w:t>cmax25</w:t>
       </w:r>
       <w:r>
         <w:t xml:space="preserve">, </w:t>
@@ -6414,13 +6553,7 @@
         <w:rPr>
           <w:vertAlign w:val="subscript"/>
         </w:rPr>
-        <w:t>max</w:t>
-      </w:r>
-      <w:r>
-        <w:rPr>
-          <w:vertAlign w:val="subscript"/>
-        </w:rPr>
-        <w:t>25</w:t>
+        <w:t>max25</w:t>
       </w:r>
       <w:r>
         <w:t xml:space="preserve">, and </w:t>
@@ -6436,13 +6569,7 @@
         <w:rPr>
           <w:vertAlign w:val="subscript"/>
         </w:rPr>
-        <w:t>d</w:t>
-      </w:r>
-      <w:r>
-        <w:rPr>
-          <w:vertAlign w:val="subscript"/>
-        </w:rPr>
-        <w:t>25</w:t>
+        <w:t>d25</w:t>
       </w:r>
       <w:r>
         <w:t>.</w:t>
@@ -6483,7 +6610,6 @@
           <w:iCs/>
           <w:color w:val="000000"/>
         </w:rPr>
-        <w:lastRenderedPageBreak/>
         <w:t>Stomatal limitation</w:t>
       </w:r>
     </w:p>
@@ -6781,6 +6907,7 @@
           <w:color w:val="000000"/>
         </w:rPr>
       </w:pPr>
+      <w:proofErr w:type="spellStart"/>
       <w:r>
         <w:rPr>
           <w:i/>
@@ -6796,6 +6923,7 @@
         </w:rPr>
         <w:t>net</w:t>
       </w:r>
+      <w:proofErr w:type="spellEnd"/>
       <w:r>
         <w:rPr>
           <w:color w:val="000000"/>
@@ -6890,6 +7018,7 @@
         </w:rPr>
         <w:t xml:space="preserve"> </w:t>
       </w:r>
+      <w:proofErr w:type="spellStart"/>
       <w:r>
         <w:rPr>
           <w:i/>
@@ -6905,6 +7034,7 @@
         </w:rPr>
         <w:t>mod</w:t>
       </w:r>
+      <w:proofErr w:type="spellEnd"/>
       <w:r>
         <w:rPr>
           <w:color w:val="000000"/>
@@ -6973,6 +7103,7 @@
         </w:rPr>
         <w:t xml:space="preserve"> </w:t>
       </w:r>
+      <w:proofErr w:type="spellStart"/>
       <w:r>
         <w:rPr>
           <w:i/>
@@ -6988,6 +7119,7 @@
         </w:rPr>
         <w:t>mod</w:t>
       </w:r>
+      <w:proofErr w:type="spellEnd"/>
       <w:r>
         <w:rPr>
           <w:color w:val="000000"/>
@@ -7413,6 +7545,7 @@
         </w:rPr>
         <w:t xml:space="preserve">because </w:t>
       </w:r>
+      <w:proofErr w:type="spellStart"/>
       <w:r>
         <w:rPr>
           <w:i/>
@@ -7428,6 +7561,7 @@
         </w:rPr>
         <w:t>net</w:t>
       </w:r>
+      <w:proofErr w:type="spellEnd"/>
       <w:r>
         <w:rPr>
           <w:iCs/>
@@ -7970,14 +8104,7 @@
         <w:rPr>
           <w:color w:val="000000"/>
         </w:rPr>
-        <w:t xml:space="preserve"> </w:t>
-      </w:r>
-      <w:r>
-        <w:rPr>
-          <w:color w:val="000000"/>
-        </w:rPr>
-        <w:lastRenderedPageBreak/>
-        <w:t xml:space="preserve">concentrations. </w:t>
+        <w:t xml:space="preserve"> concentrations. </w:t>
       </w:r>
       <w:r>
         <w:rPr>
@@ -8020,6 +8147,7 @@
         </w:rPr>
         <w:t xml:space="preserve"> were standardized to the average temperature of each </w:t>
       </w:r>
+      <w:proofErr w:type="spellStart"/>
       <w:r>
         <w:rPr>
           <w:i/>
@@ -8033,6 +8161,7 @@
         </w:rPr>
         <w:t>net</w:t>
       </w:r>
+      <w:proofErr w:type="spellEnd"/>
       <w:r>
         <w:t>/</w:t>
       </w:r>
@@ -8230,6 +8359,7 @@
         </w:rPr>
         <w:t xml:space="preserve">) was calculated by dividing </w:t>
       </w:r>
+      <w:proofErr w:type="spellStart"/>
       <w:r>
         <w:rPr>
           <w:i/>
@@ -8245,6 +8375,7 @@
         </w:rPr>
         <w:t>net</w:t>
       </w:r>
+      <w:proofErr w:type="spellEnd"/>
       <w:r>
         <w:rPr>
           <w:color w:val="000000" w:themeColor="text1"/>
@@ -8302,6 +8433,7 @@
         </w:rPr>
         <w:t xml:space="preserve"> by </w:t>
       </w:r>
+      <w:proofErr w:type="spellStart"/>
       <w:r>
         <w:rPr>
           <w:i/>
@@ -8317,11 +8449,40 @@
         </w:rPr>
         <w:t>area</w:t>
       </w:r>
+      <w:proofErr w:type="spellEnd"/>
       <w:r>
         <w:rPr>
           <w:color w:val="000000" w:themeColor="text1"/>
         </w:rPr>
-        <w:t>, where the numerator (gN) was converted to mol N by dividing by 14 gN mol</w:t>
+        <w:t>, where the numerator (</w:t>
+      </w:r>
+      <w:proofErr w:type="spellStart"/>
+      <w:r>
+        <w:rPr>
+          <w:color w:val="000000" w:themeColor="text1"/>
+        </w:rPr>
+        <w:t>gN</w:t>
+      </w:r>
+      <w:proofErr w:type="spellEnd"/>
+      <w:r>
+        <w:rPr>
+          <w:color w:val="000000" w:themeColor="text1"/>
+        </w:rPr>
+        <w:t xml:space="preserve">) was converted to mol N by dividing by 14 </w:t>
+      </w:r>
+      <w:proofErr w:type="spellStart"/>
+      <w:r>
+        <w:rPr>
+          <w:color w:val="000000" w:themeColor="text1"/>
+        </w:rPr>
+        <w:t>gN</w:t>
+      </w:r>
+      <w:proofErr w:type="spellEnd"/>
+      <w:r>
+        <w:rPr>
+          <w:color w:val="000000" w:themeColor="text1"/>
+        </w:rPr>
+        <w:t xml:space="preserve"> mol</w:t>
       </w:r>
       <w:r>
         <w:rPr>
@@ -8355,6 +8516,7 @@
         </w:rPr>
         <w:t xml:space="preserve">, mentioned above, to estimate water use efficiency. Tradeoffs between nitrogen and water use were determined by calculating the ratio of </w:t>
       </w:r>
+      <w:proofErr w:type="spellStart"/>
       <w:r>
         <w:rPr>
           <w:i/>
@@ -8370,6 +8532,7 @@
         </w:rPr>
         <w:t>area</w:t>
       </w:r>
+      <w:proofErr w:type="spellEnd"/>
       <w:r>
         <w:rPr>
           <w:color w:val="000000" w:themeColor="text1"/>
@@ -8397,6 +8560,7 @@
         </w:rPr>
         <w:t xml:space="preserve"> (</w:t>
       </w:r>
+      <w:proofErr w:type="spellStart"/>
       <w:r>
         <w:rPr>
           <w:i/>
@@ -8412,6 +8576,7 @@
         </w:rPr>
         <w:t>area</w:t>
       </w:r>
+      <w:proofErr w:type="spellEnd"/>
       <w:r>
         <w:rPr>
           <w:color w:val="000000" w:themeColor="text1"/>
@@ -8435,7 +8600,21 @@
         <w:rPr>
           <w:color w:val="000000" w:themeColor="text1"/>
         </w:rPr>
-        <w:t xml:space="preserve">; gN </w:t>
+        <w:t xml:space="preserve">; </w:t>
+      </w:r>
+      <w:proofErr w:type="spellStart"/>
+      <w:r>
+        <w:rPr>
+          <w:color w:val="000000" w:themeColor="text1"/>
+        </w:rPr>
+        <w:t>gN</w:t>
+      </w:r>
+      <w:proofErr w:type="spellEnd"/>
+      <w:r>
+        <w:rPr>
+          <w:color w:val="000000" w:themeColor="text1"/>
+        </w:rPr>
+        <w:t xml:space="preserve"> </w:t>
       </w:r>
       <w:r>
         <w:rPr>
@@ -8755,9 +8934,26 @@
         <w:t>C for at least 48 hours, weighed, and ground to homogeneity</w:t>
       </w:r>
       <w:r>
-        <w:t xml:space="preserve">. Leaves and nodules were manually ground with a mortar and pestly, while stems and roots were mechanically ground by first passing material through a Wiley mill, then passing material through a MiniG tissue grinder () using vials equipped with steel balls. </w:t>
-      </w:r>
-      <w:r>
+        <w:t xml:space="preserve">. Leaves and nodules were manually ground with a mortar and </w:t>
+      </w:r>
+      <w:proofErr w:type="spellStart"/>
+      <w:r>
+        <w:t>pestly</w:t>
+      </w:r>
+      <w:proofErr w:type="spellEnd"/>
+      <w:r>
+        <w:t xml:space="preserve">, while stems and roots were mechanically ground by first passing material through a Wiley mill, then passing material through a </w:t>
+      </w:r>
+      <w:proofErr w:type="spellStart"/>
+      <w:r>
+        <w:t>MiniG</w:t>
+      </w:r>
+      <w:proofErr w:type="spellEnd"/>
+      <w:r>
+        <w:t xml:space="preserve"> tissue grinder () using vials equipped with steel balls. </w:t>
+      </w:r>
+      <w:r>
+        <w:lastRenderedPageBreak/>
         <w:t>Total dry biomass (g) was calculated as the sum of dry leaf, stem, root, and root nodule biomass. We also quantified carbon and nitrogen content through elemental combustion (</w:t>
       </w:r>
       <w:r>
@@ -8766,12 +8962,19 @@
         </w:rPr>
         <w:t xml:space="preserve">Costech-4010, </w:t>
       </w:r>
-      <w:r>
-        <w:rPr>
-          <w:color w:val="000000"/>
-        </w:rPr>
-        <w:lastRenderedPageBreak/>
-        <w:t>Costech, Inc., Valencia, CA, USA)</w:t>
+      <w:proofErr w:type="spellStart"/>
+      <w:r>
+        <w:rPr>
+          <w:color w:val="000000"/>
+        </w:rPr>
+        <w:t>Costech</w:t>
+      </w:r>
+      <w:proofErr w:type="spellEnd"/>
+      <w:r>
+        <w:rPr>
+          <w:color w:val="000000"/>
+        </w:rPr>
+        <w:t>, Inc., Valencia, CA, USA)</w:t>
       </w:r>
       <w:r>
         <w:t xml:space="preserve"> of each respective organ type using subsamples of ground and homogenized organ tissue. </w:t>
@@ -9014,8 +9217,16 @@
         <w:rPr>
           <w:color w:val="000000"/>
         </w:rPr>
-        <w:t>%Ndfa</w:t>
-      </w:r>
+        <w:t>%</w:t>
+      </w:r>
+      <w:proofErr w:type="spellStart"/>
+      <w:r>
+        <w:rPr>
+          <w:color w:val="000000"/>
+        </w:rPr>
+        <w:t>Ndfa</w:t>
+      </w:r>
+      <w:proofErr w:type="spellEnd"/>
       <w:r>
         <w:rPr>
           <w:color w:val="000000"/>
@@ -9133,6 +9344,7 @@
             <w:rFonts w:ascii="Cambria Math" w:hAnsi="Cambria Math"/>
             <w:color w:val="000000"/>
           </w:rPr>
+          <w:lastRenderedPageBreak/>
           <m:t>% Nfda=</m:t>
         </m:r>
         <m:f>
@@ -9417,7 +9629,6 @@
         <w:rPr>
           <w:color w:val="000000"/>
         </w:rPr>
-        <w:lastRenderedPageBreak/>
         <w:t xml:space="preserve">where </w:t>
       </w:r>
       <w:r>
@@ -9857,13 +10068,13 @@
         <w:ind w:firstLine="720"/>
       </w:pPr>
       <w:r>
-        <w:t xml:space="preserve">We built a series of linear </w:t>
-      </w:r>
-      <w:r>
-        <w:t xml:space="preserve">multiple regression </w:t>
-      </w:r>
-      <w:r>
-        <w:t>models to investigate the impacts of atmospheric CO</w:t>
+        <w:t xml:space="preserve">We built a series of </w:t>
+      </w:r>
+      <w:r>
+        <w:t xml:space="preserve">linear mixed effects models to investigate the impacts of </w:t>
+      </w:r>
+      <w:r>
+        <w:t>atmospheric CO</w:t>
       </w:r>
       <w:r>
         <w:rPr>
@@ -9898,10 +10109,16 @@
         <w:t>leaf</w:t>
       </w:r>
       <w:r>
-        <w:t xml:space="preserve"> photosynthesis, tradeoffs between nitrogen and water use, whole plant growth, and reliance on nitrogen fixation. </w:t>
-      </w:r>
-      <w:r>
-        <w:t>All models included CO</w:t>
+        <w:t xml:space="preserve"> photosynthesis, tradeoffs between nitrogen and water use, whole plant growth, and reliance on nitrogen fixation</w:t>
+      </w:r>
+      <w:r>
+        <w:t xml:space="preserve">. </w:t>
+      </w:r>
+      <w:r>
+        <w:t xml:space="preserve">All models included </w:t>
+      </w:r>
+      <w:r>
+        <w:t>CO</w:t>
       </w:r>
       <w:r>
         <w:rPr>
@@ -9910,11 +10127,60 @@
         <w:t>2</w:t>
       </w:r>
       <w:r>
-        <w:t xml:space="preserve"> treatment as a categorical coefficient, inoculation as a categorical coefficient, nitrogen fertilization as a continuous coefficient. Models also included interaction terms between all three fixed effects. </w:t>
+        <w:t xml:space="preserve"> treatment</w:t>
+      </w:r>
+      <w:r>
+        <w:t xml:space="preserve"> and inoculation as individual categorical fixed effects and soil nitrogen fertilization as individual </w:t>
+      </w:r>
+    </w:p>
+    <w:p>
+      <w:pPr>
+        <w:autoSpaceDE w:val="0"/>
+        <w:autoSpaceDN w:val="0"/>
+        <w:adjustRightInd w:val="0"/>
+        <w:spacing w:line="480" w:lineRule="auto"/>
+        <w:ind w:firstLine="720"/>
+      </w:pPr>
+    </w:p>
+    <w:p>
+      <w:pPr>
+        <w:autoSpaceDE w:val="0"/>
+        <w:autoSpaceDN w:val="0"/>
+        <w:adjustRightInd w:val="0"/>
+        <w:spacing w:line="480" w:lineRule="auto"/>
+        <w:ind w:firstLine="720"/>
+      </w:pPr>
+    </w:p>
+    <w:p>
+      <w:pPr>
+        <w:autoSpaceDE w:val="0"/>
+        <w:autoSpaceDN w:val="0"/>
+        <w:adjustRightInd w:val="0"/>
+        <w:spacing w:line="480" w:lineRule="auto"/>
+        <w:ind w:firstLine="720"/>
+      </w:pPr>
+      <w:r>
+        <w:t>CO</w:t>
+      </w:r>
+      <w:r>
+        <w:rPr>
+          <w:vertAlign w:val="subscript"/>
+        </w:rPr>
+        <w:t>2</w:t>
+      </w:r>
+      <w:r>
+        <w:t xml:space="preserve"> treatment as a categorical</w:t>
+      </w:r>
+      <w:r>
+        <w:t xml:space="preserve"> fixed effect</w:t>
+      </w:r>
+      <w:r>
+        <w:t xml:space="preserve"> coefficient, inoculation as a categorical coefficient, nitrogen fertilization as a continuous coefficient. Models also included interaction terms between all three fixed effects. </w:t>
       </w:r>
       <w:r>
         <w:t xml:space="preserve">Models with this independent structure were created for each of the following dependent variables: </w:t>
       </w:r>
+      <w:proofErr w:type="spellStart"/>
       <w:r>
         <w:rPr>
           <w:i/>
@@ -9928,6 +10194,7 @@
         </w:rPr>
         <w:t>area</w:t>
       </w:r>
+      <w:proofErr w:type="spellEnd"/>
       <w:r>
         <w:t xml:space="preserve">, </w:t>
       </w:r>
@@ -9941,6 +10208,7 @@
       <w:r>
         <w:t xml:space="preserve">, </w:t>
       </w:r>
+      <w:proofErr w:type="spellStart"/>
       <w:r>
         <w:rPr>
           <w:i/>
@@ -9954,9 +10222,11 @@
         </w:rPr>
         <w:t>mass</w:t>
       </w:r>
+      <w:proofErr w:type="spellEnd"/>
       <w:r>
         <w:t xml:space="preserve">, </w:t>
       </w:r>
+      <w:proofErr w:type="spellStart"/>
       <w:r>
         <w:rPr>
           <w:i/>
@@ -9970,6 +10240,7 @@
         </w:rPr>
         <w:t>net</w:t>
       </w:r>
+      <w:proofErr w:type="spellEnd"/>
       <w:r>
         <w:t xml:space="preserve">, </w:t>
       </w:r>
@@ -10102,6 +10373,7 @@
         </w:rPr>
         <w:t xml:space="preserve"> </w:t>
       </w:r>
+      <w:proofErr w:type="spellStart"/>
       <w:r>
         <w:rPr>
           <w:i/>
@@ -10115,6 +10387,7 @@
         </w:rPr>
         <w:t>s</w:t>
       </w:r>
+      <w:proofErr w:type="spellEnd"/>
       <w:r>
         <w:t xml:space="preserve">, </w:t>
       </w:r>
@@ -10137,6 +10410,7 @@
       <w:r>
         <w:t xml:space="preserve">, </w:t>
       </w:r>
+      <w:proofErr w:type="spellStart"/>
       <w:r>
         <w:rPr>
           <w:i/>
@@ -10144,9 +10418,11 @@
         </w:rPr>
         <w:t>iWUE</w:t>
       </w:r>
+      <w:proofErr w:type="spellEnd"/>
       <w:r>
         <w:t xml:space="preserve">, </w:t>
       </w:r>
+      <w:proofErr w:type="spellStart"/>
       <w:r>
         <w:rPr>
           <w:i/>
@@ -10176,15 +10452,16 @@
         </w:rPr>
         <w:t>s</w:t>
       </w:r>
+      <w:proofErr w:type="spellEnd"/>
       <w:r>
         <w:t xml:space="preserve">, </w:t>
       </w:r>
-      <w:r>
-        <w:rPr>
-          <w:i/>
-          <w:iCs/>
-        </w:rPr>
-        <w:lastRenderedPageBreak/>
+      <w:proofErr w:type="spellStart"/>
+      <w:r>
+        <w:rPr>
+          <w:i/>
+          <w:iCs/>
+        </w:rPr>
         <w:t>V</w:t>
       </w:r>
       <w:r>
@@ -10209,6 +10486,7 @@
         </w:rPr>
         <w:t>s</w:t>
       </w:r>
+      <w:proofErr w:type="spellEnd"/>
       <w:r>
         <w:t>, structural carbon costs to acquire nitrogen, belowground carbon biomass, whole plant nitrogen biomass, total biomass, total leaf area,</w:t>
       </w:r>
@@ -10279,7 +10557,15 @@
         <w:t>In all statistical models, w</w:t>
       </w:r>
       <w:r>
-        <w:t xml:space="preserve">e used the 'lmer' function in the 'lme4' R package </w:t>
+        <w:t>e used the '</w:t>
+      </w:r>
+      <w:proofErr w:type="spellStart"/>
+      <w:r>
+        <w:t>lmer</w:t>
+      </w:r>
+      <w:proofErr w:type="spellEnd"/>
+      <w:r>
+        <w:t xml:space="preserve">' function in the 'lme4' R package </w:t>
       </w:r>
       <w:r>
         <w:fldChar w:fldCharType="begin" w:fldLock="1"/>
@@ -10300,7 +10586,15 @@
         <w:fldChar w:fldCharType="end"/>
       </w:r>
       <w:r>
-        <w:t xml:space="preserve"> to fit each model and the 'Anova' function in the 'car' R package </w:t>
+        <w:t xml:space="preserve"> to fit each model and the '</w:t>
+      </w:r>
+      <w:proofErr w:type="spellStart"/>
+      <w:r>
+        <w:t>Anova</w:t>
+      </w:r>
+      <w:proofErr w:type="spellEnd"/>
+      <w:r>
+        <w:t xml:space="preserve">' function in the 'car' R package </w:t>
       </w:r>
       <w:r>
         <w:fldChar w:fldCharType="begin" w:fldLock="1"/>
@@ -10369,7 +10663,11 @@
         <w:fldChar w:fldCharType="end"/>
       </w:r>
       <w:r>
-        <w:t xml:space="preserve"> to conduct post-hoc comparisons using Tukey's tests</w:t>
+        <w:t xml:space="preserve"> to conduct post-hoc </w:t>
+      </w:r>
+      <w:r>
+        <w:lastRenderedPageBreak/>
+        <w:t>comparisons using Tukey's tests</w:t>
       </w:r>
       <w:r>
         <w:t xml:space="preserve">, where degrees of freedom were approximated using the Kenward-Roger approach </w:t>

</xml_diff>